<commit_message>
Create skript for Sarah
</commit_message>
<xml_diff>
--- a/Infos über den Datensatz.docx
+++ b/Infos über den Datensatz.docx
@@ -21,8 +21,13 @@
       </w:r>
     </w:p>
     <w:p>
-      <w:r>
-        <w:t xml:space="preserve">AUFGABENSTELLUNG : </w:t>
+      <w:proofErr w:type="gramStart"/>
+      <w:r>
+        <w:t>AUFGABENSTELLUNG :</w:t>
+      </w:r>
+      <w:proofErr w:type="gramEnd"/>
+      <w:r>
+        <w:t xml:space="preserve"> </w:t>
       </w:r>
     </w:p>
     <w:p>
@@ -173,7 +178,15 @@
         <w:t xml:space="preserve"> über statistische Daten über den Gebrauch von Tabak, Alkohol, </w:t>
       </w:r>
       <w:r>
-        <w:t xml:space="preserve">pharmazeutische verschriebene Drogen (Schmerzmittel, , </w:t>
+        <w:t>pharmazeutische verschriebene Drogen (Schmerzmittel</w:t>
+      </w:r>
+      <w:proofErr w:type="gramStart"/>
+      <w:r>
+        <w:t>, ,</w:t>
+      </w:r>
+      <w:proofErr w:type="gramEnd"/>
+      <w:r>
+        <w:t xml:space="preserve"> </w:t>
       </w:r>
       <w:r>
         <w:t>Aufp</w:t>
@@ -326,7 +339,15 @@
         <w:t>Krankenversicherung</w:t>
       </w:r>
       <w:r>
-        <w:t xml:space="preserve">, Gehalt …) , dann </w:t>
+        <w:t>, Gehalt …</w:t>
+      </w:r>
+      <w:proofErr w:type="gramStart"/>
+      <w:r>
+        <w:t>) ,</w:t>
+      </w:r>
+      <w:proofErr w:type="gramEnd"/>
+      <w:r>
+        <w:t xml:space="preserve"> dann </w:t>
       </w:r>
       <w:r>
         <w:t xml:space="preserve">editierte Daten über spezifische Drogen, dann Daten über physische und mentale Gesundheit, abschließend Daten zum Haushalt </w:t>
@@ -420,7 +441,15 @@
         <w:t>Jugendliche, 25 junge Erwachsene (18-25), 15 %</w:t>
       </w:r>
       <w:r>
-        <w:t xml:space="preserve"> für 26-34 Jährige, 20% für 35-49, 15% </w:t>
+        <w:t xml:space="preserve"> für </w:t>
+      </w:r>
+      <w:proofErr w:type="gramStart"/>
+      <w:r>
+        <w:t>26-34 Jährige</w:t>
+      </w:r>
+      <w:proofErr w:type="gramEnd"/>
+      <w:r>
+        <w:t xml:space="preserve">, 20% für 35-49, 15% </w:t>
       </w:r>
       <w:r>
         <w:t>für Erwachsene älter als 50</w:t>
@@ -549,8 +578,13 @@
         <w:t>Die erste Auswahl der Befragten erfolgt durch einen Census</w:t>
       </w:r>
       <w:r>
-        <w:t xml:space="preserve"> (diese Phase beginnt mit einer einer Konstruktions von einer sample größe</w:t>
-      </w:r>
+        <w:t xml:space="preserve"> (diese Phase beginnt mit einer einer Konstruktions von einer sample </w:t>
+      </w:r>
+      <w:proofErr w:type="gramStart"/>
+      <w:r>
+        <w:t>größe</w:t>
+      </w:r>
+      <w:proofErr w:type="gramEnd"/>
       <w:r>
         <w:t xml:space="preserve"> so dass jeder census ein „Record“ enthält</w:t>
       </w:r>
@@ -720,7 +754,7 @@
         <w:t>Fragen zu Medika</w:t>
       </w:r>
       <w:r>
-        <w:t>menten : Unklar auf wlechen Stoff genau man reagiert/ süchtig sein könnte</w:t>
+        <w:t>menten: Unklar auf wlechen Stoff genau man reagiert/ süchtig sein könnte</w:t>
       </w:r>
     </w:p>
     <w:p>
@@ -769,6 +803,9 @@
         <w:t>Heroin</w:t>
       </w:r>
     </w:p>
+    <w:p/>
+    <w:p/>
+    <w:p/>
     <w:p/>
     <w:p/>
     <w:sectPr>

</xml_diff>

<commit_message>
allgemeine Daten gesammelt zu den UE
</commit_message>
<xml_diff>
--- a/Infos über den Datensatz.docx
+++ b/Infos über den Datensatz.docx
@@ -8,6 +8,8 @@
         <w:rPr>
           <w:b/>
           <w:bCs/>
+          <w:sz w:val="20"/>
+          <w:szCs w:val="20"/>
           <w:u w:val="single"/>
         </w:rPr>
       </w:pPr>
@@ -15,26 +17,56 @@
         <w:rPr>
           <w:b/>
           <w:bCs/>
+          <w:sz w:val="20"/>
+          <w:szCs w:val="20"/>
           <w:u w:val="single"/>
         </w:rPr>
         <w:t>Praktikum – Infos über den Datensatz</w:t>
       </w:r>
     </w:p>
     <w:p>
-      <w:proofErr w:type="gramStart"/>
-      <w:r>
-        <w:t>AUFGABENSTELLUNG :</w:t>
-      </w:r>
-      <w:proofErr w:type="gramEnd"/>
-      <w:r>
-        <w:t xml:space="preserve"> </w:t>
-      </w:r>
-    </w:p>
-    <w:p>
-      <w:r>
+      <w:pPr>
+        <w:rPr>
+          <w:sz w:val="20"/>
+          <w:szCs w:val="20"/>
+        </w:rPr>
+      </w:pPr>
+      <w:r>
+        <w:rPr>
+          <w:b/>
+          <w:bCs/>
+          <w:sz w:val="20"/>
+          <w:szCs w:val="20"/>
+        </w:rPr>
+        <w:t xml:space="preserve">AUFGABENSTELLUNG </w:t>
+      </w:r>
+      <w:r>
+        <w:rPr>
+          <w:sz w:val="20"/>
+          <w:szCs w:val="20"/>
+        </w:rPr>
+        <w:t xml:space="preserve">: </w:t>
+      </w:r>
+    </w:p>
+    <w:p>
+      <w:pPr>
+        <w:rPr>
+          <w:sz w:val="20"/>
+          <w:szCs w:val="20"/>
+        </w:rPr>
+      </w:pPr>
+      <w:r>
+        <w:rPr>
+          <w:sz w:val="20"/>
+          <w:szCs w:val="20"/>
+        </w:rPr>
         <w:t xml:space="preserve">Ziel: </w:t>
       </w:r>
       <w:r>
+        <w:rPr>
+          <w:sz w:val="20"/>
+          <w:szCs w:val="20"/>
+        </w:rPr>
         <w:t>Analyse der Trends im Substanzkonsum, Bestimmung des Bedarfs an Präventions- und Behandlungsprogrammen</w:t>
       </w:r>
     </w:p>
@@ -45,13 +77,31 @@
           <w:ilvl w:val="0"/>
           <w:numId w:val="2"/>
         </w:numPr>
-      </w:pPr>
-      <w:r>
+        <w:rPr>
+          <w:sz w:val="20"/>
+          <w:szCs w:val="20"/>
+        </w:rPr>
+      </w:pPr>
+      <w:r>
+        <w:rPr>
+          <w:sz w:val="20"/>
+          <w:szCs w:val="20"/>
+        </w:rPr>
         <w:t>Projekt soll sich mit der Untersuchung von Zusammenhängen zwischen Drogenkonsum, demografischen Faktoren und mentaler Gesundheit beschäftigen</w:t>
       </w:r>
     </w:p>
     <w:p>
-      <w:r>
+      <w:pPr>
+        <w:rPr>
+          <w:sz w:val="20"/>
+          <w:szCs w:val="20"/>
+        </w:rPr>
+      </w:pPr>
+      <w:r>
+        <w:rPr>
+          <w:sz w:val="20"/>
+          <w:szCs w:val="20"/>
+        </w:rPr>
         <w:t xml:space="preserve">Fragenstellung: </w:t>
       </w:r>
     </w:p>
@@ -65,6 +115,8 @@
         <w:rPr>
           <w:rFonts w:eastAsia="Times New Roman" w:cs="Times New Roman"/>
           <w:color w:val="000000"/>
+          <w:sz w:val="20"/>
+          <w:szCs w:val="20"/>
           <w:lang w:eastAsia="de-DE"/>
         </w:rPr>
       </w:pPr>
@@ -72,6 +124,8 @@
         <w:rPr>
           <w:rFonts w:eastAsia="Times New Roman" w:cs="Times New Roman"/>
           <w:color w:val="000000"/>
+          <w:sz w:val="20"/>
+          <w:szCs w:val="20"/>
           <w:lang w:eastAsia="de-DE"/>
         </w:rPr>
         <w:t>Wie hängt der Konsum im Jahr 2019 mit demographischen Merkmalen zusammen?</w:t>
@@ -87,6 +141,8 @@
         <w:rPr>
           <w:rFonts w:eastAsia="Times New Roman" w:cs="Times New Roman"/>
           <w:color w:val="000000"/>
+          <w:sz w:val="20"/>
+          <w:szCs w:val="20"/>
           <w:lang w:eastAsia="de-DE"/>
         </w:rPr>
       </w:pPr>
@@ -94,6 +150,8 @@
         <w:rPr>
           <w:rFonts w:eastAsia="Times New Roman" w:cs="Times New Roman"/>
           <w:color w:val="000000"/>
+          <w:sz w:val="20"/>
+          <w:szCs w:val="20"/>
           <w:lang w:eastAsia="de-DE"/>
         </w:rPr>
         <w:t>Wie haben sich die Konsummuster in dem Zeitraum von 2015 bis 2019 entwickelt?</w:t>
@@ -109,6 +167,8 @@
         <w:rPr>
           <w:rFonts w:eastAsia="Times New Roman" w:cs="Times New Roman"/>
           <w:color w:val="000000"/>
+          <w:sz w:val="20"/>
+          <w:szCs w:val="20"/>
           <w:lang w:eastAsia="de-DE"/>
         </w:rPr>
       </w:pPr>
@@ -116,6 +176,8 @@
         <w:rPr>
           <w:rFonts w:eastAsia="Times New Roman" w:cs="Times New Roman"/>
           <w:color w:val="000000"/>
+          <w:sz w:val="20"/>
+          <w:szCs w:val="20"/>
           <w:lang w:eastAsia="de-DE"/>
         </w:rPr>
         <w:t>Wie steht der Konsum im Jahr 2019 mit dem psychischen Gesundheitszustand der Befragten in Verbindung?</w:t>
@@ -124,28 +186,130 @@
     <w:p>
       <w:pPr>
         <w:pStyle w:val="Listenabsatz"/>
-      </w:pPr>
-    </w:p>
-    <w:p/>
-    <w:p>
-      <w:r>
-        <w:t>(multiyear trend analysis)</w:t>
-      </w:r>
-    </w:p>
-    <w:p/>
+        <w:rPr>
+          <w:sz w:val="20"/>
+          <w:szCs w:val="20"/>
+        </w:rPr>
+      </w:pPr>
+    </w:p>
+    <w:p>
+      <w:pPr>
+        <w:rPr>
+          <w:sz w:val="20"/>
+          <w:szCs w:val="20"/>
+        </w:rPr>
+      </w:pPr>
+    </w:p>
+    <w:p>
+      <w:pPr>
+        <w:rPr>
+          <w:sz w:val="20"/>
+          <w:szCs w:val="20"/>
+        </w:rPr>
+      </w:pPr>
+      <w:r>
+        <w:rPr>
+          <w:sz w:val="20"/>
+          <w:szCs w:val="20"/>
+        </w:rPr>
+        <w:t>(</w:t>
+      </w:r>
+      <w:proofErr w:type="spellStart"/>
+      <w:r>
+        <w:rPr>
+          <w:sz w:val="20"/>
+          <w:szCs w:val="20"/>
+        </w:rPr>
+        <w:t>multiyear</w:t>
+      </w:r>
+      <w:proofErr w:type="spellEnd"/>
+      <w:r>
+        <w:rPr>
+          <w:sz w:val="20"/>
+          <w:szCs w:val="20"/>
+        </w:rPr>
+        <w:t xml:space="preserve"> </w:t>
+      </w:r>
+      <w:proofErr w:type="spellStart"/>
+      <w:r>
+        <w:rPr>
+          <w:sz w:val="20"/>
+          <w:szCs w:val="20"/>
+        </w:rPr>
+        <w:t>trend</w:t>
+      </w:r>
+      <w:proofErr w:type="spellEnd"/>
+      <w:r>
+        <w:rPr>
+          <w:sz w:val="20"/>
+          <w:szCs w:val="20"/>
+        </w:rPr>
+        <w:t xml:space="preserve"> </w:t>
+      </w:r>
+      <w:proofErr w:type="spellStart"/>
+      <w:r>
+        <w:rPr>
+          <w:sz w:val="20"/>
+          <w:szCs w:val="20"/>
+        </w:rPr>
+        <w:t>analysis</w:t>
+      </w:r>
+      <w:proofErr w:type="spellEnd"/>
+      <w:r>
+        <w:rPr>
+          <w:sz w:val="20"/>
+          <w:szCs w:val="20"/>
+        </w:rPr>
+        <w:t>)</w:t>
+      </w:r>
+    </w:p>
+    <w:p>
+      <w:pPr>
+        <w:rPr>
+          <w:sz w:val="20"/>
+          <w:szCs w:val="20"/>
+        </w:rPr>
+      </w:pPr>
+    </w:p>
     <w:p>
       <w:pPr>
         <w:rPr>
           <w:i/>
           <w:iCs/>
+          <w:sz w:val="20"/>
+          <w:szCs w:val="20"/>
+          <w:u w:val="single"/>
         </w:rPr>
       </w:pPr>
       <w:r>
         <w:rPr>
           <w:i/>
           <w:iCs/>
-        </w:rPr>
-        <w:t>Was ist der NSDUH Datensatz?</w:t>
+          <w:sz w:val="20"/>
+          <w:szCs w:val="20"/>
+          <w:u w:val="single"/>
+        </w:rPr>
+        <w:t>W</w:t>
+      </w:r>
+      <w:r>
+        <w:rPr>
+          <w:i/>
+          <w:iCs/>
+          <w:sz w:val="20"/>
+          <w:szCs w:val="20"/>
+          <w:u w:val="single"/>
+        </w:rPr>
+        <w:t>elche Daten sammelt der</w:t>
+      </w:r>
+      <w:r>
+        <w:rPr>
+          <w:i/>
+          <w:iCs/>
+          <w:sz w:val="20"/>
+          <w:szCs w:val="20"/>
+          <w:u w:val="single"/>
+        </w:rPr>
+        <w:t xml:space="preserve"> NSDUH Datensatz?</w:t>
       </w:r>
     </w:p>
     <w:p>
@@ -155,11 +319,23 @@
           <w:ilvl w:val="0"/>
           <w:numId w:val="1"/>
         </w:numPr>
-      </w:pPr>
-      <w:r>
+        <w:rPr>
+          <w:sz w:val="20"/>
+          <w:szCs w:val="20"/>
+        </w:rPr>
+      </w:pPr>
+      <w:r>
+        <w:rPr>
+          <w:sz w:val="20"/>
+          <w:szCs w:val="20"/>
+        </w:rPr>
         <w:t>Jährliche Befragung amerikanischer Bürger</w:t>
       </w:r>
       <w:r>
+        <w:rPr>
+          <w:sz w:val="20"/>
+          <w:szCs w:val="20"/>
+        </w:rPr>
         <w:t xml:space="preserve"> ab dem Alter von 12</w:t>
       </w:r>
     </w:p>
@@ -170,43 +346,79 @@
           <w:ilvl w:val="0"/>
           <w:numId w:val="1"/>
         </w:numPr>
-      </w:pPr>
-      <w:r>
+        <w:rPr>
+          <w:sz w:val="20"/>
+          <w:szCs w:val="20"/>
+        </w:rPr>
+      </w:pPr>
+      <w:r>
+        <w:rPr>
+          <w:sz w:val="20"/>
+          <w:szCs w:val="20"/>
+        </w:rPr>
         <w:t>Hauptquelle</w:t>
       </w:r>
       <w:r>
+        <w:rPr>
+          <w:sz w:val="20"/>
+          <w:szCs w:val="20"/>
+        </w:rPr>
         <w:t xml:space="preserve"> über statistische Daten über den Gebrauch von Tabak, Alkohol, </w:t>
       </w:r>
       <w:r>
-        <w:t>pharmazeutische verschriebene Drogen (Schmerzmittel</w:t>
-      </w:r>
-      <w:proofErr w:type="gramStart"/>
-      <w:r>
-        <w:t>, ,</w:t>
-      </w:r>
-      <w:proofErr w:type="gramEnd"/>
-      <w:r>
-        <w:t xml:space="preserve"> </w:t>
-      </w:r>
-      <w:r>
+        <w:rPr>
+          <w:sz w:val="20"/>
+          <w:szCs w:val="20"/>
+        </w:rPr>
+        <w:t xml:space="preserve">pharmazeutische verschriebene Drogen (Schmerzmittel, , </w:t>
+      </w:r>
+      <w:r>
+        <w:rPr>
+          <w:sz w:val="20"/>
+          <w:szCs w:val="20"/>
+        </w:rPr>
         <w:t>Aufp</w:t>
       </w:r>
       <w:r>
+        <w:rPr>
+          <w:sz w:val="20"/>
+          <w:szCs w:val="20"/>
+        </w:rPr>
         <w:t>ut</w:t>
       </w:r>
       <w:r>
+        <w:rPr>
+          <w:sz w:val="20"/>
+          <w:szCs w:val="20"/>
+        </w:rPr>
         <w:t>schmittel und Beruhigungsmittel</w:t>
       </w:r>
       <w:r>
+        <w:rPr>
+          <w:sz w:val="20"/>
+          <w:szCs w:val="20"/>
+        </w:rPr>
         <w:t xml:space="preserve"> (Tranquilizer und Sedatives) )</w:t>
       </w:r>
       <w:r>
+        <w:rPr>
+          <w:sz w:val="20"/>
+          <w:szCs w:val="20"/>
+        </w:rPr>
         <w:t xml:space="preserve"> und Drogen wie z.B. </w:t>
       </w:r>
       <w:r>
+        <w:rPr>
+          <w:sz w:val="20"/>
+          <w:szCs w:val="20"/>
+        </w:rPr>
         <w:t>Marihuana</w:t>
       </w:r>
       <w:r>
+        <w:rPr>
+          <w:sz w:val="20"/>
+          <w:szCs w:val="20"/>
+        </w:rPr>
         <w:t>, Kokain</w:t>
       </w:r>
     </w:p>
@@ -217,17 +429,37 @@
           <w:ilvl w:val="0"/>
           <w:numId w:val="1"/>
         </w:numPr>
-      </w:pPr>
-      <w:r>
+        <w:rPr>
+          <w:sz w:val="20"/>
+          <w:szCs w:val="20"/>
+        </w:rPr>
+      </w:pPr>
+      <w:r>
+        <w:rPr>
+          <w:sz w:val="20"/>
+          <w:szCs w:val="20"/>
+        </w:rPr>
         <w:t xml:space="preserve">Der Datensatz enthält zudem Infos zu </w:t>
       </w:r>
       <w:r>
+        <w:rPr>
+          <w:sz w:val="20"/>
+          <w:szCs w:val="20"/>
+        </w:rPr>
         <w:t xml:space="preserve">SUDs, das </w:t>
       </w:r>
       <w:r>
+        <w:rPr>
+          <w:sz w:val="20"/>
+          <w:szCs w:val="20"/>
+        </w:rPr>
         <w:t>Treatment</w:t>
       </w:r>
       <w:r>
+        <w:rPr>
+          <w:sz w:val="20"/>
+          <w:szCs w:val="20"/>
+        </w:rPr>
         <w:t xml:space="preserve"> von Abhängigkeit und zu mentalen Gesundheitsproblem und deren Behandlung</w:t>
       </w:r>
     </w:p>
@@ -238,11 +470,23 @@
           <w:ilvl w:val="0"/>
           <w:numId w:val="1"/>
         </w:numPr>
-      </w:pPr>
-      <w:r>
+        <w:rPr>
+          <w:sz w:val="20"/>
+          <w:szCs w:val="20"/>
+        </w:rPr>
+      </w:pPr>
+      <w:r>
+        <w:rPr>
+          <w:sz w:val="20"/>
+          <w:szCs w:val="20"/>
+        </w:rPr>
         <w:t xml:space="preserve">Datenschutz: </w:t>
       </w:r>
       <w:r>
+        <w:rPr>
+          <w:sz w:val="20"/>
+          <w:szCs w:val="20"/>
+        </w:rPr>
         <w:t>/</w:t>
       </w:r>
     </w:p>
@@ -253,25 +497,126 @@
           <w:ilvl w:val="0"/>
           <w:numId w:val="1"/>
         </w:numPr>
-      </w:pPr>
-      <w:r>
+        <w:rPr>
+          <w:sz w:val="20"/>
+          <w:szCs w:val="20"/>
+        </w:rPr>
+      </w:pPr>
+      <w:r>
+        <w:rPr>
+          <w:sz w:val="20"/>
+          <w:szCs w:val="20"/>
+        </w:rPr>
         <w:t xml:space="preserve">Zum Format: </w:t>
       </w:r>
       <w:r>
-        <w:t>gleiche Variablen sind zusammen im Datenset angeordnet (auf die „Originale“ Variable folgt dann die „Imputed“ oder „recoded“ Version)</w:t>
-      </w:r>
-      <w:r>
+        <w:rPr>
+          <w:sz w:val="20"/>
+          <w:szCs w:val="20"/>
+        </w:rPr>
+        <w:t>gleiche Variablen sind zusammen im Datenset angeordnet (auf die „Originale“ Variable folgt dann die „</w:t>
+      </w:r>
+      <w:proofErr w:type="spellStart"/>
+      <w:r>
+        <w:rPr>
+          <w:sz w:val="20"/>
+          <w:szCs w:val="20"/>
+        </w:rPr>
+        <w:t>Imputed</w:t>
+      </w:r>
+      <w:proofErr w:type="spellEnd"/>
+      <w:r>
+        <w:rPr>
+          <w:sz w:val="20"/>
+          <w:szCs w:val="20"/>
+        </w:rPr>
+        <w:t>“ oder „</w:t>
+      </w:r>
+      <w:proofErr w:type="spellStart"/>
+      <w:r>
+        <w:rPr>
+          <w:sz w:val="20"/>
+          <w:szCs w:val="20"/>
+        </w:rPr>
+        <w:t>recoded</w:t>
+      </w:r>
+      <w:proofErr w:type="spellEnd"/>
+      <w:r>
+        <w:rPr>
+          <w:sz w:val="20"/>
+          <w:szCs w:val="20"/>
+        </w:rPr>
+        <w:t>“ Version)</w:t>
+      </w:r>
+      <w:r>
+        <w:rPr>
+          <w:sz w:val="20"/>
+          <w:szCs w:val="20"/>
+        </w:rPr>
         <w:t xml:space="preserve"> -&gt; erkennbar an Klammern!</w:t>
       </w:r>
       <w:r>
+        <w:rPr>
+          <w:sz w:val="20"/>
+          <w:szCs w:val="20"/>
+        </w:rPr>
         <w:t xml:space="preserve"> </w:t>
       </w:r>
       <w:r>
+        <w:rPr>
+          <w:sz w:val="20"/>
+          <w:szCs w:val="20"/>
+        </w:rPr>
         <w:sym w:font="Wingdings" w:char="F0E0"/>
       </w:r>
       <w:r>
-        <w:t xml:space="preserve"> enthalten of missing data</w:t>
-      </w:r>
+        <w:rPr>
+          <w:sz w:val="20"/>
+          <w:szCs w:val="20"/>
+        </w:rPr>
+        <w:t xml:space="preserve"> enthalten </w:t>
+      </w:r>
+      <w:proofErr w:type="spellStart"/>
+      <w:r>
+        <w:rPr>
+          <w:sz w:val="20"/>
+          <w:szCs w:val="20"/>
+        </w:rPr>
+        <w:t>of</w:t>
+      </w:r>
+      <w:proofErr w:type="spellEnd"/>
+      <w:r>
+        <w:rPr>
+          <w:sz w:val="20"/>
+          <w:szCs w:val="20"/>
+        </w:rPr>
+        <w:t xml:space="preserve"> </w:t>
+      </w:r>
+      <w:proofErr w:type="spellStart"/>
+      <w:r>
+        <w:rPr>
+          <w:sz w:val="20"/>
+          <w:szCs w:val="20"/>
+        </w:rPr>
+        <w:t>missing</w:t>
+      </w:r>
+      <w:proofErr w:type="spellEnd"/>
+      <w:r>
+        <w:rPr>
+          <w:sz w:val="20"/>
+          <w:szCs w:val="20"/>
+        </w:rPr>
+        <w:t xml:space="preserve"> </w:t>
+      </w:r>
+      <w:proofErr w:type="spellStart"/>
+      <w:r>
+        <w:rPr>
+          <w:sz w:val="20"/>
+          <w:szCs w:val="20"/>
+        </w:rPr>
+        <w:t>data</w:t>
+      </w:r>
+      <w:proofErr w:type="spellEnd"/>
     </w:p>
     <w:p>
       <w:pPr>
@@ -280,20 +625,44 @@
           <w:ilvl w:val="1"/>
           <w:numId w:val="1"/>
         </w:numPr>
-      </w:pPr>
-      <w:r>
+        <w:rPr>
+          <w:sz w:val="20"/>
+          <w:szCs w:val="20"/>
+        </w:rPr>
+      </w:pPr>
+      <w:r>
+        <w:rPr>
+          <w:sz w:val="20"/>
+          <w:szCs w:val="20"/>
+        </w:rPr>
         <w:t>Bei diese</w:t>
       </w:r>
       <w:r>
+        <w:rPr>
+          <w:sz w:val="20"/>
+          <w:szCs w:val="20"/>
+        </w:rPr>
         <w:t>n</w:t>
       </w:r>
       <w:r>
+        <w:rPr>
+          <w:sz w:val="20"/>
+          <w:szCs w:val="20"/>
+        </w:rPr>
         <w:t xml:space="preserve"> Variablen wird empfohlen Schätzwerte zu </w:t>
       </w:r>
       <w:r>
+        <w:rPr>
+          <w:sz w:val="20"/>
+          <w:szCs w:val="20"/>
+        </w:rPr>
         <w:t>verwendet</w:t>
       </w:r>
       <w:r>
+        <w:rPr>
+          <w:sz w:val="20"/>
+          <w:szCs w:val="20"/>
+        </w:rPr>
         <w:t xml:space="preserve"> statt roh- oder editierten Daten</w:t>
       </w:r>
     </w:p>
@@ -304,76 +673,165 @@
           <w:ilvl w:val="1"/>
           <w:numId w:val="1"/>
         </w:numPr>
-      </w:pPr>
-      <w:r>
+        <w:rPr>
+          <w:sz w:val="20"/>
+          <w:szCs w:val="20"/>
+        </w:rPr>
+      </w:pPr>
+      <w:r>
+        <w:rPr>
+          <w:sz w:val="20"/>
+          <w:szCs w:val="20"/>
+        </w:rPr>
         <w:t xml:space="preserve">Sortierung </w:t>
       </w:r>
       <w:r>
+        <w:rPr>
+          <w:sz w:val="20"/>
+          <w:szCs w:val="20"/>
+        </w:rPr>
         <w:t>allgemein</w:t>
       </w:r>
       <w:r>
+        <w:rPr>
+          <w:sz w:val="20"/>
+          <w:szCs w:val="20"/>
+        </w:rPr>
         <w:t>: erst allgemeine Daten (Fallspezifiz</w:t>
       </w:r>
       <w:r>
+        <w:rPr>
+          <w:sz w:val="20"/>
+          <w:szCs w:val="20"/>
+        </w:rPr>
         <w:t>i</w:t>
       </w:r>
       <w:r>
+        <w:rPr>
+          <w:sz w:val="20"/>
+          <w:szCs w:val="20"/>
+        </w:rPr>
         <w:t xml:space="preserve">erung, </w:t>
       </w:r>
       <w:r>
+        <w:rPr>
+          <w:sz w:val="20"/>
+          <w:szCs w:val="20"/>
+        </w:rPr>
         <w:t>geographische</w:t>
       </w:r>
       <w:r>
+        <w:rPr>
+          <w:sz w:val="20"/>
+          <w:szCs w:val="20"/>
+        </w:rPr>
         <w:t xml:space="preserve"> Daten, Werte zu Masse</w:t>
       </w:r>
       <w:r>
+        <w:rPr>
+          <w:sz w:val="20"/>
+          <w:szCs w:val="20"/>
+        </w:rPr>
         <w:t>, ..</w:t>
       </w:r>
       <w:r>
+        <w:rPr>
+          <w:sz w:val="20"/>
+          <w:szCs w:val="20"/>
+        </w:rPr>
         <w:t>.) dann folgen die demografischen Werte</w:t>
       </w:r>
       <w:r>
+        <w:rPr>
+          <w:sz w:val="20"/>
+          <w:szCs w:val="20"/>
+        </w:rPr>
         <w:t xml:space="preserve"> (Bildung, Arbeit, </w:t>
       </w:r>
       <w:r>
+        <w:rPr>
+          <w:sz w:val="20"/>
+          <w:szCs w:val="20"/>
+        </w:rPr>
         <w:t>Krankenversicherung</w:t>
       </w:r>
       <w:r>
-        <w:t>, Gehalt …</w:t>
-      </w:r>
-      <w:proofErr w:type="gramStart"/>
-      <w:r>
-        <w:t>) ,</w:t>
-      </w:r>
-      <w:proofErr w:type="gramEnd"/>
-      <w:r>
-        <w:t xml:space="preserve"> dann </w:t>
-      </w:r>
-      <w:r>
+        <w:rPr>
+          <w:sz w:val="20"/>
+          <w:szCs w:val="20"/>
+        </w:rPr>
+        <w:t xml:space="preserve">, Gehalt …) , dann </w:t>
+      </w:r>
+      <w:r>
+        <w:rPr>
+          <w:sz w:val="20"/>
+          <w:szCs w:val="20"/>
+        </w:rPr>
         <w:t xml:space="preserve">editierte Daten über spezifische Drogen, dann Daten über physische und mentale Gesundheit, abschließend Daten zum Haushalt </w:t>
       </w:r>
       <w:r>
-        <w:t xml:space="preserve">„roster“ (?) und </w:t>
-      </w:r>
-      <w:r>
+        <w:rPr>
+          <w:sz w:val="20"/>
+          <w:szCs w:val="20"/>
+        </w:rPr>
+        <w:t>„</w:t>
+      </w:r>
+      <w:proofErr w:type="spellStart"/>
+      <w:r>
+        <w:rPr>
+          <w:sz w:val="20"/>
+          <w:szCs w:val="20"/>
+        </w:rPr>
+        <w:t>roster</w:t>
+      </w:r>
+      <w:proofErr w:type="spellEnd"/>
+      <w:r>
+        <w:rPr>
+          <w:sz w:val="20"/>
+          <w:szCs w:val="20"/>
+        </w:rPr>
+        <w:t xml:space="preserve">“ (?) und </w:t>
+      </w:r>
+      <w:r>
+        <w:rPr>
+          <w:sz w:val="20"/>
+          <w:szCs w:val="20"/>
+        </w:rPr>
         <w:t>Infos</w:t>
       </w:r>
       <w:r>
+        <w:rPr>
+          <w:sz w:val="20"/>
+          <w:szCs w:val="20"/>
+        </w:rPr>
         <w:t xml:space="preserve"> über die Interviews an sich</w:t>
       </w:r>
     </w:p>
-    <w:p/>
+    <w:p>
+      <w:pPr>
+        <w:rPr>
+          <w:sz w:val="20"/>
+          <w:szCs w:val="20"/>
+        </w:rPr>
+      </w:pPr>
+    </w:p>
     <w:p>
       <w:pPr>
         <w:rPr>
           <w:i/>
           <w:iCs/>
+          <w:sz w:val="20"/>
+          <w:szCs w:val="20"/>
+          <w:u w:val="single"/>
         </w:rPr>
       </w:pPr>
       <w:r>
         <w:rPr>
           <w:i/>
           <w:iCs/>
+          <w:sz w:val="20"/>
+          <w:szCs w:val="20"/>
+          <w:u w:val="single"/>
         </w:rPr>
         <w:t>Wie läuft die Umfrage ab?</w:t>
       </w:r>
@@ -385,41 +843,109 @@
           <w:ilvl w:val="0"/>
           <w:numId w:val="1"/>
         </w:numPr>
-      </w:pPr>
-      <w:r>
+        <w:rPr>
+          <w:sz w:val="20"/>
+          <w:szCs w:val="20"/>
+        </w:rPr>
+      </w:pPr>
+      <w:r>
+        <w:rPr>
+          <w:sz w:val="20"/>
+          <w:szCs w:val="20"/>
+        </w:rPr>
         <w:t xml:space="preserve">Die 8 Staaten mit der größten </w:t>
       </w:r>
       <w:r>
+        <w:rPr>
+          <w:sz w:val="20"/>
+          <w:szCs w:val="20"/>
+        </w:rPr>
         <w:t>Population</w:t>
       </w:r>
       <w:r>
+        <w:rPr>
+          <w:sz w:val="20"/>
+          <w:szCs w:val="20"/>
+        </w:rPr>
         <w:t xml:space="preserve"> (</w:t>
       </w:r>
       <w:r>
+        <w:rPr>
+          <w:sz w:val="20"/>
+          <w:szCs w:val="20"/>
+        </w:rPr>
         <w:t xml:space="preserve">insgesamt 48% der gesamten GG) </w:t>
       </w:r>
       <w:r>
-        <w:t xml:space="preserve">gelten als großen „Sample states“ </w:t>
-      </w:r>
-      <w:r>
+        <w:rPr>
+          <w:sz w:val="20"/>
+          <w:szCs w:val="20"/>
+        </w:rPr>
+        <w:t xml:space="preserve">gelten als großen „Sample </w:t>
+      </w:r>
+      <w:proofErr w:type="spellStart"/>
+      <w:r>
+        <w:rPr>
+          <w:sz w:val="20"/>
+          <w:szCs w:val="20"/>
+        </w:rPr>
+        <w:t>states</w:t>
+      </w:r>
+      <w:proofErr w:type="spellEnd"/>
+      <w:r>
+        <w:rPr>
+          <w:sz w:val="20"/>
+          <w:szCs w:val="20"/>
+        </w:rPr>
+        <w:t xml:space="preserve">“ </w:t>
+      </w:r>
+      <w:r>
+        <w:rPr>
+          <w:sz w:val="20"/>
+          <w:szCs w:val="20"/>
+        </w:rPr>
         <w:t xml:space="preserve">mit </w:t>
       </w:r>
       <w:r>
+        <w:rPr>
+          <w:sz w:val="20"/>
+          <w:szCs w:val="20"/>
+        </w:rPr>
         <w:t>einer Stichprobengröße</w:t>
       </w:r>
       <w:r>
+        <w:rPr>
+          <w:sz w:val="20"/>
+          <w:szCs w:val="20"/>
+        </w:rPr>
         <w:t xml:space="preserve"> von</w:t>
       </w:r>
       <w:r>
+        <w:rPr>
+          <w:sz w:val="20"/>
+          <w:szCs w:val="20"/>
+        </w:rPr>
         <w:t xml:space="preserve"> bis zu</w:t>
       </w:r>
       <w:r>
+        <w:rPr>
+          <w:sz w:val="20"/>
+          <w:szCs w:val="20"/>
+        </w:rPr>
         <w:t xml:space="preserve"> 3600</w:t>
       </w:r>
       <w:r>
+        <w:rPr>
+          <w:sz w:val="20"/>
+          <w:szCs w:val="20"/>
+        </w:rPr>
         <w:t xml:space="preserve">, in den anderen Staaten wurden bis zu jeweils 900 </w:t>
       </w:r>
       <w:r>
+        <w:rPr>
+          <w:sz w:val="20"/>
+          <w:szCs w:val="20"/>
+        </w:rPr>
         <w:t>UE befragt</w:t>
       </w:r>
     </w:p>
@@ -430,28 +956,44 @@
           <w:ilvl w:val="0"/>
           <w:numId w:val="1"/>
         </w:numPr>
-      </w:pPr>
-      <w:r>
+        <w:rPr>
+          <w:sz w:val="20"/>
+          <w:szCs w:val="20"/>
+        </w:rPr>
+      </w:pPr>
+      <w:r>
+        <w:rPr>
+          <w:sz w:val="20"/>
+          <w:szCs w:val="20"/>
+        </w:rPr>
         <w:t xml:space="preserve">2015: </w:t>
       </w:r>
       <w:r>
+        <w:rPr>
+          <w:sz w:val="20"/>
+          <w:szCs w:val="20"/>
+        </w:rPr>
         <w:t xml:space="preserve">Verteilung der Altersgruppen: 25% </w:t>
       </w:r>
       <w:r>
+        <w:rPr>
+          <w:sz w:val="20"/>
+          <w:szCs w:val="20"/>
+        </w:rPr>
         <w:t>Jugendliche, 25 junge Erwachsene (18-25), 15 %</w:t>
       </w:r>
       <w:r>
-        <w:t xml:space="preserve"> für </w:t>
-      </w:r>
-      <w:proofErr w:type="gramStart"/>
-      <w:r>
-        <w:t>26-34 Jährige</w:t>
-      </w:r>
-      <w:proofErr w:type="gramEnd"/>
-      <w:r>
-        <w:t xml:space="preserve">, 20% für 35-49, 15% </w:t>
-      </w:r>
-      <w:r>
+        <w:rPr>
+          <w:sz w:val="20"/>
+          <w:szCs w:val="20"/>
+        </w:rPr>
+        <w:t xml:space="preserve"> für 26-34 Jährige, 20% für 35-49, 15% </w:t>
+      </w:r>
+      <w:r>
+        <w:rPr>
+          <w:sz w:val="20"/>
+          <w:szCs w:val="20"/>
+        </w:rPr>
         <w:t>für Erwachsene älter als 50</w:t>
       </w:r>
     </w:p>
@@ -462,11 +1004,27 @@
           <w:ilvl w:val="1"/>
           <w:numId w:val="1"/>
         </w:numPr>
-      </w:pPr>
-      <w:r>
-        <w:lastRenderedPageBreak/>
-        <w:t>Fragen über Schnupftabak wurden ersetzt mit Fragen über tabakfreie Zigaretten usw</w:t>
-      </w:r>
+        <w:rPr>
+          <w:sz w:val="20"/>
+          <w:szCs w:val="20"/>
+        </w:rPr>
+      </w:pPr>
+      <w:r>
+        <w:rPr>
+          <w:sz w:val="20"/>
+          <w:szCs w:val="20"/>
+        </w:rPr>
+        <w:t xml:space="preserve">Fragen über Schnupftabak wurden ersetzt mit Fragen über tabakfreie Zigaretten </w:t>
+      </w:r>
+      <w:proofErr w:type="spellStart"/>
+      <w:r>
+        <w:rPr>
+          <w:sz w:val="20"/>
+          <w:szCs w:val="20"/>
+        </w:rPr>
+        <w:t>usw</w:t>
+      </w:r>
+      <w:proofErr w:type="spellEnd"/>
     </w:p>
     <w:p>
       <w:pPr>
@@ -476,21 +1034,29 @@
           <w:numId w:val="1"/>
         </w:numPr>
         <w:rPr>
+          <w:sz w:val="20"/>
+          <w:szCs w:val="20"/>
           <w:lang w:val="en-GB"/>
         </w:rPr>
       </w:pPr>
       <w:r>
         <w:rPr>
+          <w:sz w:val="20"/>
+          <w:szCs w:val="20"/>
           <w:lang w:val="en-GB"/>
         </w:rPr>
-        <w:t>Some questions are interviewer a</w:t>
-      </w:r>
-      <w:r>
-        <w:rPr>
+        <w:t xml:space="preserve">Some questions are interviewer administered, some </w:t>
+      </w:r>
+      <w:proofErr w:type="spellStart"/>
+      <w:r>
+        <w:rPr>
+          <w:sz w:val="20"/>
+          <w:szCs w:val="20"/>
           <w:lang w:val="en-GB"/>
         </w:rPr>
-        <w:t>dministered, some self administered</w:t>
-      </w:r>
+        <w:t>self administered</w:t>
+      </w:r>
+      <w:proofErr w:type="spellEnd"/>
     </w:p>
     <w:p>
       <w:pPr>
@@ -499,34 +1065,83 @@
           <w:ilvl w:val="0"/>
           <w:numId w:val="1"/>
         </w:numPr>
-      </w:pPr>
-      <w:r>
+        <w:rPr>
+          <w:sz w:val="20"/>
+          <w:szCs w:val="20"/>
+        </w:rPr>
+      </w:pPr>
+      <w:r>
+        <w:rPr>
+          <w:sz w:val="20"/>
+          <w:szCs w:val="20"/>
+        </w:rPr>
         <w:t xml:space="preserve">Befragten </w:t>
       </w:r>
       <w:r>
+        <w:rPr>
+          <w:sz w:val="20"/>
+          <w:szCs w:val="20"/>
+        </w:rPr>
         <w:t>wurden</w:t>
       </w:r>
       <w:r>
-        <w:t xml:space="preserve"> nur einm</w:t>
-      </w:r>
-      <w:r>
-        <w:t>al befragt</w:t>
-      </w:r>
-      <w:r>
+        <w:rPr>
+          <w:sz w:val="20"/>
+          <w:szCs w:val="20"/>
+        </w:rPr>
+        <w:t xml:space="preserve"> nur einmal befragt</w:t>
+      </w:r>
+      <w:r>
+        <w:rPr>
+          <w:sz w:val="20"/>
+          <w:szCs w:val="20"/>
+        </w:rPr>
         <w:t xml:space="preserve"> </w:t>
       </w:r>
       <w:r>
+        <w:rPr>
+          <w:sz w:val="20"/>
+          <w:szCs w:val="20"/>
+        </w:rPr>
         <w:sym w:font="Wingdings" w:char="F0E0"/>
       </w:r>
       <w:r>
-        <w:t xml:space="preserve"> cross-sectional Survey</w:t>
+        <w:rPr>
+          <w:sz w:val="20"/>
+          <w:szCs w:val="20"/>
+        </w:rPr>
+        <w:t xml:space="preserve"> </w:t>
+      </w:r>
+      <w:proofErr w:type="spellStart"/>
+      <w:r>
+        <w:rPr>
+          <w:sz w:val="20"/>
+          <w:szCs w:val="20"/>
+        </w:rPr>
+        <w:t>cross-sectional</w:t>
+      </w:r>
+      <w:proofErr w:type="spellEnd"/>
+      <w:r>
+        <w:rPr>
+          <w:sz w:val="20"/>
+          <w:szCs w:val="20"/>
+        </w:rPr>
+        <w:t xml:space="preserve"> Survey</w:t>
       </w:r>
     </w:p>
     <w:p>
       <w:pPr>
         <w:ind w:left="360"/>
-      </w:pPr>
-      <w:r>
+        <w:rPr>
+          <w:sz w:val="20"/>
+          <w:szCs w:val="20"/>
+        </w:rPr>
+      </w:pPr>
+      <w:r>
+        <w:rPr>
+          <w:sz w:val="20"/>
+          <w:szCs w:val="20"/>
+        </w:rPr>
         <w:t>Strategie und Herangehensweise:</w:t>
       </w:r>
     </w:p>
@@ -537,20 +1152,93 @@
           <w:ilvl w:val="0"/>
           <w:numId w:val="1"/>
         </w:numPr>
-      </w:pPr>
-      <w:r>
-        <w:t>In jedem Staat werden SSR geformt (state sampling regions)</w:t>
-      </w:r>
-      <w:r>
+        <w:rPr>
+          <w:sz w:val="20"/>
+          <w:szCs w:val="20"/>
+        </w:rPr>
+      </w:pPr>
+      <w:r>
+        <w:rPr>
+          <w:sz w:val="20"/>
+          <w:szCs w:val="20"/>
+        </w:rPr>
+        <w:lastRenderedPageBreak/>
+        <w:t>In jedem Staat werden SSR geformt (</w:t>
+      </w:r>
+      <w:proofErr w:type="spellStart"/>
+      <w:r>
+        <w:rPr>
+          <w:sz w:val="20"/>
+          <w:szCs w:val="20"/>
+        </w:rPr>
+        <w:t>state</w:t>
+      </w:r>
+      <w:proofErr w:type="spellEnd"/>
+      <w:r>
+        <w:rPr>
+          <w:sz w:val="20"/>
+          <w:szCs w:val="20"/>
+        </w:rPr>
+        <w:t xml:space="preserve"> </w:t>
+      </w:r>
+      <w:proofErr w:type="spellStart"/>
+      <w:r>
+        <w:rPr>
+          <w:sz w:val="20"/>
+          <w:szCs w:val="20"/>
+        </w:rPr>
+        <w:t>sampling</w:t>
+      </w:r>
+      <w:proofErr w:type="spellEnd"/>
+      <w:r>
+        <w:rPr>
+          <w:sz w:val="20"/>
+          <w:szCs w:val="20"/>
+        </w:rPr>
+        <w:t xml:space="preserve"> </w:t>
+      </w:r>
+      <w:proofErr w:type="spellStart"/>
+      <w:r>
+        <w:rPr>
+          <w:sz w:val="20"/>
+          <w:szCs w:val="20"/>
+        </w:rPr>
+        <w:t>regions</w:t>
+      </w:r>
+      <w:proofErr w:type="spellEnd"/>
+      <w:r>
+        <w:rPr>
+          <w:sz w:val="20"/>
+          <w:szCs w:val="20"/>
+        </w:rPr>
+        <w:t>)</w:t>
+      </w:r>
+      <w:r>
+        <w:rPr>
+          <w:sz w:val="20"/>
+          <w:szCs w:val="20"/>
+        </w:rPr>
         <w:t>, die jeweils geografisch gleich groß sind</w:t>
       </w:r>
       <w:r>
+        <w:rPr>
+          <w:sz w:val="20"/>
+          <w:szCs w:val="20"/>
+        </w:rPr>
         <w:t xml:space="preserve"> </w:t>
       </w:r>
       <w:r>
+        <w:rPr>
+          <w:sz w:val="20"/>
+          <w:szCs w:val="20"/>
+        </w:rPr>
         <w:sym w:font="Wingdings" w:char="F0E0"/>
       </w:r>
       <w:r>
+        <w:rPr>
+          <w:sz w:val="20"/>
+          <w:szCs w:val="20"/>
+        </w:rPr>
         <w:t xml:space="preserve"> gleiche Probengröße sollte damit erreicht werden</w:t>
       </w:r>
     </w:p>
@@ -561,8 +1249,16 @@
           <w:ilvl w:val="0"/>
           <w:numId w:val="1"/>
         </w:numPr>
-      </w:pPr>
-      <w:r>
+        <w:rPr>
+          <w:sz w:val="20"/>
+          <w:szCs w:val="20"/>
+        </w:rPr>
+      </w:pPr>
+      <w:r>
+        <w:rPr>
+          <w:sz w:val="20"/>
+          <w:szCs w:val="20"/>
+        </w:rPr>
         <w:t xml:space="preserve">Insgesamt gab es 750 solcher SSRs </w:t>
       </w:r>
     </w:p>
@@ -573,20 +1269,109 @@
           <w:ilvl w:val="0"/>
           <w:numId w:val="1"/>
         </w:numPr>
-      </w:pPr>
-      <w:r>
-        <w:t>Die erste Auswahl der Befragten erfolgt durch einen Census</w:t>
-      </w:r>
-      <w:r>
-        <w:t xml:space="preserve"> (diese Phase beginnt mit einer einer Konstruktions von einer sample </w:t>
-      </w:r>
-      <w:proofErr w:type="gramStart"/>
-      <w:r>
-        <w:t>größe</w:t>
-      </w:r>
-      <w:proofErr w:type="gramEnd"/>
-      <w:r>
-        <w:t xml:space="preserve"> so dass jeder census ein „Record“ enthält</w:t>
+        <w:rPr>
+          <w:sz w:val="20"/>
+          <w:szCs w:val="20"/>
+        </w:rPr>
+      </w:pPr>
+      <w:r>
+        <w:rPr>
+          <w:sz w:val="20"/>
+          <w:szCs w:val="20"/>
+        </w:rPr>
+        <w:t xml:space="preserve">Die erste Auswahl der Befragten erfolgt durch einen </w:t>
+      </w:r>
+      <w:proofErr w:type="spellStart"/>
+      <w:r>
+        <w:rPr>
+          <w:sz w:val="20"/>
+          <w:szCs w:val="20"/>
+        </w:rPr>
+        <w:t>Census</w:t>
+      </w:r>
+      <w:proofErr w:type="spellEnd"/>
+      <w:r>
+        <w:rPr>
+          <w:sz w:val="20"/>
+          <w:szCs w:val="20"/>
+        </w:rPr>
+        <w:t xml:space="preserve"> (diese Phase beginnt mit einer </w:t>
+      </w:r>
+      <w:proofErr w:type="spellStart"/>
+      <w:r>
+        <w:rPr>
+          <w:sz w:val="20"/>
+          <w:szCs w:val="20"/>
+        </w:rPr>
+        <w:t>einer</w:t>
+      </w:r>
+      <w:proofErr w:type="spellEnd"/>
+      <w:r>
+        <w:rPr>
+          <w:sz w:val="20"/>
+          <w:szCs w:val="20"/>
+        </w:rPr>
+        <w:t xml:space="preserve"> </w:t>
+      </w:r>
+      <w:r>
+        <w:rPr>
+          <w:sz w:val="20"/>
+          <w:szCs w:val="20"/>
+        </w:rPr>
+        <w:t>Konstruktion</w:t>
+      </w:r>
+      <w:r>
+        <w:rPr>
+          <w:sz w:val="20"/>
+          <w:szCs w:val="20"/>
+        </w:rPr>
+        <w:t xml:space="preserve"> von einer sample </w:t>
+      </w:r>
+      <w:r>
+        <w:rPr>
+          <w:sz w:val="20"/>
+          <w:szCs w:val="20"/>
+        </w:rPr>
+        <w:t>Größe</w:t>
+      </w:r>
+      <w:r>
+        <w:rPr>
+          <w:sz w:val="20"/>
+          <w:szCs w:val="20"/>
+        </w:rPr>
+        <w:t xml:space="preserve"> so dass jeder </w:t>
+      </w:r>
+      <w:proofErr w:type="spellStart"/>
+      <w:r>
+        <w:rPr>
+          <w:sz w:val="20"/>
+          <w:szCs w:val="20"/>
+        </w:rPr>
+        <w:t>census</w:t>
+      </w:r>
+      <w:proofErr w:type="spellEnd"/>
+      <w:r>
+        <w:rPr>
+          <w:sz w:val="20"/>
+          <w:szCs w:val="20"/>
+        </w:rPr>
+        <w:t xml:space="preserve"> ein „</w:t>
+      </w:r>
+      <w:proofErr w:type="spellStart"/>
+      <w:r>
+        <w:rPr>
+          <w:sz w:val="20"/>
+          <w:szCs w:val="20"/>
+        </w:rPr>
+        <w:t>Record</w:t>
+      </w:r>
+      <w:proofErr w:type="spellEnd"/>
+      <w:r>
+        <w:rPr>
+          <w:sz w:val="20"/>
+          <w:szCs w:val="20"/>
+        </w:rPr>
+        <w:t>“ enthält</w:t>
       </w:r>
     </w:p>
     <w:p>
@@ -596,23 +1381,44 @@
           <w:ilvl w:val="0"/>
           <w:numId w:val="1"/>
         </w:numPr>
-      </w:pPr>
-      <w:r>
+        <w:rPr>
+          <w:sz w:val="20"/>
+          <w:szCs w:val="20"/>
+        </w:rPr>
+      </w:pPr>
+      <w:r>
+        <w:rPr>
+          <w:sz w:val="20"/>
+          <w:szCs w:val="20"/>
+        </w:rPr>
         <w:t xml:space="preserve"> </w:t>
       </w:r>
     </w:p>
-    <w:p/>
+    <w:p>
+      <w:pPr>
+        <w:rPr>
+          <w:sz w:val="20"/>
+          <w:szCs w:val="20"/>
+        </w:rPr>
+      </w:pPr>
+    </w:p>
     <w:p>
       <w:pPr>
         <w:rPr>
           <w:i/>
           <w:iCs/>
+          <w:sz w:val="20"/>
+          <w:szCs w:val="20"/>
+          <w:u w:val="single"/>
         </w:rPr>
       </w:pPr>
       <w:r>
         <w:rPr>
           <w:i/>
           <w:iCs/>
+          <w:sz w:val="20"/>
+          <w:szCs w:val="20"/>
+          <w:u w:val="single"/>
         </w:rPr>
         <w:t xml:space="preserve">Stärken und Schwächen </w:t>
       </w:r>
@@ -620,12 +1426,25 @@
         <w:rPr>
           <w:i/>
           <w:iCs/>
+          <w:sz w:val="20"/>
+          <w:szCs w:val="20"/>
+          <w:u w:val="single"/>
         </w:rPr>
         <w:t>der Umfrage</w:t>
       </w:r>
     </w:p>
     <w:p>
-      <w:r>
+      <w:pPr>
+        <w:rPr>
+          <w:sz w:val="20"/>
+          <w:szCs w:val="20"/>
+        </w:rPr>
+      </w:pPr>
+      <w:r>
+        <w:rPr>
+          <w:sz w:val="20"/>
+          <w:szCs w:val="20"/>
+        </w:rPr>
         <w:t xml:space="preserve">Gut: </w:t>
       </w:r>
     </w:p>
@@ -636,41 +1455,93 @@
           <w:ilvl w:val="0"/>
           <w:numId w:val="1"/>
         </w:numPr>
-      </w:pPr>
-      <w:r>
+        <w:rPr>
+          <w:sz w:val="20"/>
+          <w:szCs w:val="20"/>
+        </w:rPr>
+      </w:pPr>
+      <w:r>
+        <w:rPr>
+          <w:sz w:val="20"/>
+          <w:szCs w:val="20"/>
+        </w:rPr>
         <w:t xml:space="preserve">Fragen sind bei ACASI </w:t>
       </w:r>
       <w:r>
+        <w:rPr>
+          <w:sz w:val="20"/>
+          <w:szCs w:val="20"/>
+        </w:rPr>
         <w:t>registriert</w:t>
       </w:r>
       <w:r>
+        <w:rPr>
+          <w:sz w:val="20"/>
+          <w:szCs w:val="20"/>
+        </w:rPr>
         <w:t xml:space="preserve"> </w:t>
       </w:r>
       <w:r>
+        <w:rPr>
+          <w:sz w:val="20"/>
+          <w:szCs w:val="20"/>
+        </w:rPr>
         <w:sym w:font="Wingdings" w:char="F0E0"/>
       </w:r>
       <w:r>
+        <w:rPr>
+          <w:sz w:val="20"/>
+          <w:szCs w:val="20"/>
+        </w:rPr>
         <w:t xml:space="preserve"> garantiert hohen </w:t>
       </w:r>
       <w:r>
+        <w:rPr>
+          <w:sz w:val="20"/>
+          <w:szCs w:val="20"/>
+        </w:rPr>
         <w:t>Datenschutz</w:t>
       </w:r>
       <w:r>
+        <w:rPr>
+          <w:sz w:val="20"/>
+          <w:szCs w:val="20"/>
+        </w:rPr>
         <w:t xml:space="preserve"> und </w:t>
       </w:r>
       <w:r>
+        <w:rPr>
+          <w:sz w:val="20"/>
+          <w:szCs w:val="20"/>
+        </w:rPr>
         <w:t>Anonymität</w:t>
       </w:r>
       <w:r>
+        <w:rPr>
+          <w:sz w:val="20"/>
+          <w:szCs w:val="20"/>
+        </w:rPr>
         <w:t xml:space="preserve"> </w:t>
       </w:r>
       <w:r>
+        <w:rPr>
+          <w:sz w:val="20"/>
+          <w:szCs w:val="20"/>
+        </w:rPr>
         <w:sym w:font="Wingdings" w:char="F0E0"/>
       </w:r>
       <w:r>
+        <w:rPr>
+          <w:sz w:val="20"/>
+          <w:szCs w:val="20"/>
+        </w:rPr>
         <w:t xml:space="preserve"> </w:t>
       </w:r>
       <w:r>
+        <w:rPr>
+          <w:sz w:val="20"/>
+          <w:szCs w:val="20"/>
+        </w:rPr>
         <w:t>mehr ehrliche Antworten</w:t>
       </w:r>
     </w:p>
@@ -681,28 +1552,91 @@
           <w:ilvl w:val="0"/>
           <w:numId w:val="1"/>
         </w:numPr>
-      </w:pPr>
-      <w:r>
+        <w:rPr>
+          <w:sz w:val="20"/>
+          <w:szCs w:val="20"/>
+        </w:rPr>
+      </w:pPr>
+      <w:r>
+        <w:rPr>
+          <w:sz w:val="20"/>
+          <w:szCs w:val="20"/>
+        </w:rPr>
         <w:t xml:space="preserve">Proben sehr groß und stark verteilt </w:t>
       </w:r>
       <w:r>
+        <w:rPr>
+          <w:sz w:val="20"/>
+          <w:szCs w:val="20"/>
+        </w:rPr>
         <w:sym w:font="Wingdings" w:char="F0E0"/>
       </w:r>
       <w:r>
+        <w:rPr>
+          <w:sz w:val="20"/>
+          <w:szCs w:val="20"/>
+        </w:rPr>
         <w:t xml:space="preserve"> man kann auch Aussagen </w:t>
       </w:r>
       <w:r>
+        <w:rPr>
+          <w:sz w:val="20"/>
+          <w:szCs w:val="20"/>
+        </w:rPr>
         <w:t xml:space="preserve">für mehr Bezirke </w:t>
       </w:r>
       <w:r>
+        <w:rPr>
+          <w:sz w:val="20"/>
+          <w:szCs w:val="20"/>
+        </w:rPr>
         <w:t>treffen</w:t>
       </w:r>
       <w:r>
-        <w:t xml:space="preserve"> auch auf substate areas</w:t>
-      </w:r>
-    </w:p>
-    <w:p>
-      <w:r>
+        <w:rPr>
+          <w:sz w:val="20"/>
+          <w:szCs w:val="20"/>
+        </w:rPr>
+        <w:t xml:space="preserve"> auch auf </w:t>
+      </w:r>
+      <w:proofErr w:type="spellStart"/>
+      <w:r>
+        <w:rPr>
+          <w:sz w:val="20"/>
+          <w:szCs w:val="20"/>
+        </w:rPr>
+        <w:t>substate</w:t>
+      </w:r>
+      <w:proofErr w:type="spellEnd"/>
+      <w:r>
+        <w:rPr>
+          <w:sz w:val="20"/>
+          <w:szCs w:val="20"/>
+        </w:rPr>
+        <w:t xml:space="preserve"> </w:t>
+      </w:r>
+      <w:proofErr w:type="spellStart"/>
+      <w:r>
+        <w:rPr>
+          <w:sz w:val="20"/>
+          <w:szCs w:val="20"/>
+        </w:rPr>
+        <w:t>areas</w:t>
+      </w:r>
+      <w:proofErr w:type="spellEnd"/>
+    </w:p>
+    <w:p>
+      <w:pPr>
+        <w:rPr>
+          <w:sz w:val="20"/>
+          <w:szCs w:val="20"/>
+        </w:rPr>
+      </w:pPr>
+      <w:r>
+        <w:rPr>
+          <w:sz w:val="20"/>
+          <w:szCs w:val="20"/>
+        </w:rPr>
         <w:t>Schlecht</w:t>
       </w:r>
     </w:p>
@@ -713,17 +1647,37 @@
           <w:ilvl w:val="0"/>
           <w:numId w:val="1"/>
         </w:numPr>
-      </w:pPr>
-      <w:r>
+        <w:rPr>
+          <w:sz w:val="20"/>
+          <w:szCs w:val="20"/>
+        </w:rPr>
+      </w:pPr>
+      <w:r>
+        <w:rPr>
+          <w:sz w:val="20"/>
+          <w:szCs w:val="20"/>
+        </w:rPr>
         <w:t xml:space="preserve">Daten beruhen auf </w:t>
       </w:r>
       <w:r>
+        <w:rPr>
+          <w:sz w:val="20"/>
+          <w:szCs w:val="20"/>
+        </w:rPr>
         <w:t>Eigenberichte</w:t>
       </w:r>
       <w:r>
+        <w:rPr>
+          <w:sz w:val="20"/>
+          <w:szCs w:val="20"/>
+        </w:rPr>
         <w:t xml:space="preserve"> der Befragten</w:t>
       </w:r>
       <w:r>
+        <w:rPr>
+          <w:sz w:val="20"/>
+          <w:szCs w:val="20"/>
+        </w:rPr>
         <w:t xml:space="preserve"> -&gt; Erinnerung? Ehrlichkeit?</w:t>
       </w:r>
     </w:p>
@@ -734,13 +1688,43 @@
           <w:ilvl w:val="0"/>
           <w:numId w:val="2"/>
         </w:numPr>
-      </w:pPr>
-      <w:r>
-        <w:t xml:space="preserve">Underreporting </w:t>
-      </w:r>
-      <w:r>
-        <w:t>und overreporting</w:t>
-      </w:r>
+        <w:rPr>
+          <w:sz w:val="20"/>
+          <w:szCs w:val="20"/>
+        </w:rPr>
+      </w:pPr>
+      <w:proofErr w:type="spellStart"/>
+      <w:r>
+        <w:rPr>
+          <w:sz w:val="20"/>
+          <w:szCs w:val="20"/>
+        </w:rPr>
+        <w:t>Underreporting</w:t>
+      </w:r>
+      <w:proofErr w:type="spellEnd"/>
+      <w:r>
+        <w:rPr>
+          <w:sz w:val="20"/>
+          <w:szCs w:val="20"/>
+        </w:rPr>
+        <w:t xml:space="preserve"> </w:t>
+      </w:r>
+      <w:r>
+        <w:rPr>
+          <w:sz w:val="20"/>
+          <w:szCs w:val="20"/>
+        </w:rPr>
+        <w:t xml:space="preserve">und </w:t>
+      </w:r>
+      <w:proofErr w:type="spellStart"/>
+      <w:r>
+        <w:rPr>
+          <w:sz w:val="20"/>
+          <w:szCs w:val="20"/>
+        </w:rPr>
+        <w:t>overreporting</w:t>
+      </w:r>
+      <w:proofErr w:type="spellEnd"/>
     </w:p>
     <w:p>
       <w:pPr>
@@ -749,12 +1733,38 @@
           <w:ilvl w:val="0"/>
           <w:numId w:val="1"/>
         </w:numPr>
-      </w:pPr>
-      <w:r>
+        <w:rPr>
+          <w:sz w:val="20"/>
+          <w:szCs w:val="20"/>
+        </w:rPr>
+      </w:pPr>
+      <w:r>
+        <w:rPr>
+          <w:sz w:val="20"/>
+          <w:szCs w:val="20"/>
+        </w:rPr>
         <w:t>Fragen zu Medika</w:t>
       </w:r>
       <w:r>
-        <w:t>menten: Unklar auf wlechen Stoff genau man reagiert/ süchtig sein könnte</w:t>
+        <w:rPr>
+          <w:sz w:val="20"/>
+          <w:szCs w:val="20"/>
+        </w:rPr>
+        <w:t xml:space="preserve">menten: Unklar auf </w:t>
+      </w:r>
+      <w:r>
+        <w:rPr>
+          <w:sz w:val="20"/>
+          <w:szCs w:val="20"/>
+        </w:rPr>
+        <w:t>welchen</w:t>
+      </w:r>
+      <w:r>
+        <w:rPr>
+          <w:sz w:val="20"/>
+          <w:szCs w:val="20"/>
+        </w:rPr>
+        <w:t xml:space="preserve"> Stoff genau man reagiert/ süchtig sein könnte</w:t>
       </w:r>
     </w:p>
     <w:p>
@@ -764,23 +1774,47 @@
           <w:ilvl w:val="0"/>
           <w:numId w:val="1"/>
         </w:numPr>
-      </w:pPr>
-      <w:r>
+        <w:rPr>
+          <w:sz w:val="20"/>
+          <w:szCs w:val="20"/>
+        </w:rPr>
+      </w:pPr>
+      <w:r>
+        <w:rPr>
+          <w:sz w:val="20"/>
+          <w:szCs w:val="20"/>
+        </w:rPr>
         <w:t xml:space="preserve">3% der Bevölkerung ist aus der GG ausgeschlossen </w:t>
       </w:r>
       <w:r>
+        <w:rPr>
+          <w:sz w:val="20"/>
+          <w:szCs w:val="20"/>
+        </w:rPr>
         <w:sym w:font="Wingdings" w:char="F0E0"/>
       </w:r>
       <w:r>
+        <w:rPr>
+          <w:sz w:val="20"/>
+          <w:szCs w:val="20"/>
+        </w:rPr>
         <w:t xml:space="preserve"> </w:t>
       </w:r>
       <w:r>
+        <w:rPr>
+          <w:sz w:val="20"/>
+          <w:szCs w:val="20"/>
+        </w:rPr>
         <w:t>könnte dazu führen, dass die Schätzer für z.B. allgemein verbreitetet und benutzte Drogen (Heroin) nicht akkurat sind</w:t>
       </w:r>
     </w:p>
     <w:p>
       <w:pPr>
         <w:pStyle w:val="Listenabsatz"/>
+        <w:rPr>
+          <w:sz w:val="20"/>
+          <w:szCs w:val="20"/>
+        </w:rPr>
       </w:pPr>
     </w:p>
     <w:p>
@@ -788,48 +1822,750 @@
         <w:rPr>
           <w:i/>
           <w:iCs/>
+          <w:sz w:val="20"/>
+          <w:szCs w:val="20"/>
+          <w:u w:val="single"/>
         </w:rPr>
       </w:pPr>
       <w:r>
         <w:rPr>
           <w:i/>
           <w:iCs/>
+          <w:sz w:val="20"/>
+          <w:szCs w:val="20"/>
+          <w:u w:val="single"/>
         </w:rPr>
         <w:t>Diese Substanzen Betrachten wir genauer</w:t>
       </w:r>
     </w:p>
     <w:p>
-      <w:r>
+      <w:pPr>
+        <w:rPr>
+          <w:b/>
+          <w:bCs/>
+          <w:sz w:val="20"/>
+          <w:szCs w:val="20"/>
+          <w:u w:val="single"/>
+        </w:rPr>
+      </w:pPr>
+      <w:r>
+        <w:rPr>
+          <w:b/>
+          <w:bCs/>
+          <w:sz w:val="20"/>
+          <w:szCs w:val="20"/>
+          <w:u w:val="single"/>
+        </w:rPr>
         <w:t>Tabak</w:t>
       </w:r>
     </w:p>
     <w:p>
-      <w:r>
+      <w:pPr>
+        <w:rPr>
+          <w:sz w:val="20"/>
+          <w:szCs w:val="20"/>
+        </w:rPr>
+      </w:pPr>
+      <w:r>
+        <w:rPr>
+          <w:sz w:val="20"/>
+          <w:szCs w:val="20"/>
+        </w:rPr>
+        <w:t>Forschungsfragen:</w:t>
+      </w:r>
+    </w:p>
+    <w:p>
+      <w:pPr>
+        <w:pStyle w:val="Listenabsatz"/>
+        <w:numPr>
+          <w:ilvl w:val="0"/>
+          <w:numId w:val="1"/>
+        </w:numPr>
+        <w:rPr>
+          <w:sz w:val="20"/>
+          <w:szCs w:val="20"/>
+        </w:rPr>
+      </w:pPr>
+      <w:r>
+        <w:rPr>
+          <w:sz w:val="20"/>
+          <w:szCs w:val="20"/>
+        </w:rPr>
+        <w:t xml:space="preserve"> </w:t>
+      </w:r>
+      <w:r>
+        <w:rPr>
+          <w:sz w:val="20"/>
+          <w:szCs w:val="20"/>
+        </w:rPr>
+        <w:t>Statistik</w:t>
+      </w:r>
+      <w:r>
+        <w:rPr>
+          <w:sz w:val="20"/>
+          <w:szCs w:val="20"/>
+        </w:rPr>
+        <w:t xml:space="preserve"> „</w:t>
+      </w:r>
+      <w:r>
+        <w:rPr>
+          <w:sz w:val="20"/>
+          <w:szCs w:val="20"/>
+        </w:rPr>
+        <w:t>legt offen, dass es in wohlhabenden Regionen deutlich besser gelungen ist, die Raucherraten zu senken, wohingegen in weniger gut situierten Gegenden teilweise kein Rückgang mehr zu verzeichnen ist.</w:t>
+      </w:r>
+      <w:r>
+        <w:rPr>
+          <w:sz w:val="20"/>
+          <w:szCs w:val="20"/>
+        </w:rPr>
+        <w:t>“</w:t>
+      </w:r>
+      <w:r>
+        <w:rPr>
+          <w:sz w:val="20"/>
+          <w:szCs w:val="20"/>
+        </w:rPr>
+        <w:t xml:space="preserve"> (</w:t>
+      </w:r>
+      <w:hyperlink r:id="rId5" w:history="1">
+        <w:r>
+          <w:rPr>
+            <w:rStyle w:val="Hyperlink"/>
+            <w:sz w:val="20"/>
+            <w:szCs w:val="20"/>
+          </w:rPr>
+          <w:t>https://www.aerzteblatt.de/archiv/165177/Tabakkonsum-in-den-USA-Erfolgreicher-Kampf-gegen-den-Rauch</w:t>
+        </w:r>
+      </w:hyperlink>
+      <w:r>
+        <w:rPr>
+          <w:sz w:val="20"/>
+          <w:szCs w:val="20"/>
+        </w:rPr>
+        <w:t xml:space="preserve">) </w:t>
+      </w:r>
+      <w:r>
+        <w:rPr>
+          <w:sz w:val="20"/>
+          <w:szCs w:val="20"/>
+        </w:rPr>
+        <w:sym w:font="Wingdings" w:char="F0E0"/>
+      </w:r>
+      <w:r>
+        <w:rPr>
+          <w:sz w:val="20"/>
+          <w:szCs w:val="20"/>
+        </w:rPr>
+        <w:t xml:space="preserve"> </w:t>
+      </w:r>
+      <w:r>
+        <w:rPr>
+          <w:sz w:val="20"/>
+          <w:szCs w:val="20"/>
+        </w:rPr>
+        <w:t>Zusammenhang</w:t>
+      </w:r>
+      <w:r>
+        <w:rPr>
+          <w:sz w:val="20"/>
+          <w:szCs w:val="20"/>
+        </w:rPr>
+        <w:t xml:space="preserve"> zw. Ökonomischen Hintergrund und rauchverhalten/ Zonenvergleich/ Kulturvergleich (</w:t>
+      </w:r>
+      <w:proofErr w:type="spellStart"/>
+      <w:r>
+        <w:rPr>
+          <w:sz w:val="20"/>
+          <w:szCs w:val="20"/>
+        </w:rPr>
+        <w:t>afr.american</w:t>
+      </w:r>
+      <w:proofErr w:type="spellEnd"/>
+      <w:r>
+        <w:rPr>
+          <w:sz w:val="20"/>
+          <w:szCs w:val="20"/>
+        </w:rPr>
+        <w:t xml:space="preserve"> vs. White?)</w:t>
+      </w:r>
+    </w:p>
+    <w:p>
+      <w:pPr>
+        <w:rPr>
+          <w:sz w:val="20"/>
+          <w:szCs w:val="20"/>
+        </w:rPr>
+      </w:pPr>
+      <w:r>
+        <w:rPr>
+          <w:sz w:val="20"/>
+          <w:szCs w:val="20"/>
+        </w:rPr>
+        <w:t>Generell:</w:t>
+      </w:r>
+    </w:p>
+    <w:p>
+      <w:pPr>
+        <w:pStyle w:val="Listenabsatz"/>
+        <w:numPr>
+          <w:ilvl w:val="0"/>
+          <w:numId w:val="1"/>
+        </w:numPr>
+        <w:rPr>
+          <w:sz w:val="20"/>
+          <w:szCs w:val="20"/>
+        </w:rPr>
+      </w:pPr>
+      <w:r>
+        <w:rPr>
+          <w:sz w:val="20"/>
+          <w:szCs w:val="20"/>
+        </w:rPr>
+        <w:t xml:space="preserve">Rauchkonsum extrem gefallen </w:t>
+      </w:r>
+      <w:r>
+        <w:rPr>
+          <w:sz w:val="20"/>
+          <w:szCs w:val="20"/>
+        </w:rPr>
+        <w:t>in den USA</w:t>
+      </w:r>
+      <w:r>
+        <w:rPr>
+          <w:sz w:val="20"/>
+          <w:szCs w:val="20"/>
+        </w:rPr>
+        <w:t xml:space="preserve"> (laut Artikel von Ärzteblatt 2014: nur noch 18% der Bevölkerung</w:t>
+      </w:r>
+      <w:r>
+        <w:rPr>
+          <w:sz w:val="20"/>
+          <w:szCs w:val="20"/>
+        </w:rPr>
+        <w:t xml:space="preserve">/ </w:t>
+      </w:r>
+      <w:r>
+        <w:rPr>
+          <w:sz w:val="20"/>
+          <w:szCs w:val="20"/>
+        </w:rPr>
+        <w:t>laut CDC 2022: 19,8%)</w:t>
+      </w:r>
+    </w:p>
+    <w:p>
+      <w:pPr>
+        <w:pStyle w:val="Listenabsatz"/>
+        <w:rPr>
+          <w:sz w:val="20"/>
+          <w:szCs w:val="20"/>
+        </w:rPr>
+      </w:pPr>
+    </w:p>
+    <w:p>
+      <w:pPr>
+        <w:rPr>
+          <w:b/>
+          <w:bCs/>
+          <w:sz w:val="20"/>
+          <w:szCs w:val="20"/>
+          <w:u w:val="single"/>
+        </w:rPr>
+      </w:pPr>
+      <w:r>
+        <w:rPr>
+          <w:b/>
+          <w:bCs/>
+          <w:sz w:val="20"/>
+          <w:szCs w:val="20"/>
+          <w:u w:val="single"/>
+        </w:rPr>
         <w:t>Alkohol</w:t>
       </w:r>
     </w:p>
     <w:p>
-      <w:r>
+      <w:pPr>
+        <w:rPr>
+          <w:sz w:val="20"/>
+          <w:szCs w:val="20"/>
+        </w:rPr>
+      </w:pPr>
+      <w:r>
+        <w:rPr>
+          <w:sz w:val="20"/>
+          <w:szCs w:val="20"/>
+        </w:rPr>
+        <w:t>Allgemein:</w:t>
+      </w:r>
+    </w:p>
+    <w:p>
+      <w:pPr>
+        <w:pStyle w:val="Listenabsatz"/>
+        <w:numPr>
+          <w:ilvl w:val="0"/>
+          <w:numId w:val="1"/>
+        </w:numPr>
+        <w:rPr>
+          <w:sz w:val="20"/>
+          <w:szCs w:val="20"/>
+        </w:rPr>
+      </w:pPr>
+      <w:r>
+        <w:rPr>
+          <w:sz w:val="20"/>
+          <w:szCs w:val="20"/>
+        </w:rPr>
+        <w:t>Legal ab 2</w:t>
+      </w:r>
+      <w:r>
+        <w:rPr>
+          <w:sz w:val="20"/>
+          <w:szCs w:val="20"/>
+        </w:rPr>
+        <w:t>1 (</w:t>
+      </w:r>
+      <w:r>
+        <w:rPr>
+          <w:sz w:val="20"/>
+          <w:szCs w:val="20"/>
+        </w:rPr>
+        <w:t>Tagesschau</w:t>
+      </w:r>
+      <w:r>
+        <w:rPr>
+          <w:sz w:val="20"/>
+          <w:szCs w:val="20"/>
+        </w:rPr>
+        <w:t xml:space="preserve">: </w:t>
+      </w:r>
+      <w:proofErr w:type="spellStart"/>
+      <w:r>
+        <w:rPr>
+          <w:sz w:val="20"/>
+          <w:szCs w:val="20"/>
+        </w:rPr>
+        <w:t>ca</w:t>
+      </w:r>
+      <w:proofErr w:type="spellEnd"/>
+      <w:r>
+        <w:rPr>
+          <w:sz w:val="20"/>
+          <w:szCs w:val="20"/>
+        </w:rPr>
+        <w:t xml:space="preserve"> 30</w:t>
+      </w:r>
+      <w:r>
+        <w:rPr>
+          <w:sz w:val="20"/>
+          <w:szCs w:val="20"/>
+        </w:rPr>
+        <w:t xml:space="preserve">% aller High </w:t>
+      </w:r>
+      <w:r>
+        <w:rPr>
+          <w:sz w:val="20"/>
+          <w:szCs w:val="20"/>
+        </w:rPr>
+        <w:t>School</w:t>
+      </w:r>
+      <w:r>
+        <w:rPr>
+          <w:sz w:val="20"/>
+          <w:szCs w:val="20"/>
+        </w:rPr>
+        <w:t xml:space="preserve"> Student*innen t</w:t>
+      </w:r>
+      <w:r>
+        <w:rPr>
+          <w:sz w:val="20"/>
+          <w:szCs w:val="20"/>
+        </w:rPr>
+        <w:t>rinken trotzdem was) (</w:t>
+      </w:r>
+      <w:hyperlink r:id="rId6" w:history="1">
+        <w:r>
+          <w:rPr>
+            <w:rStyle w:val="Hyperlink"/>
+            <w:sz w:val="20"/>
+            <w:szCs w:val="20"/>
+          </w:rPr>
+          <w:t>https://www.tagesschau.de/multimedia/podcast/ideenimport-alkohol-101.html</w:t>
+        </w:r>
+      </w:hyperlink>
+      <w:r>
+        <w:rPr>
+          <w:sz w:val="20"/>
+          <w:szCs w:val="20"/>
+        </w:rPr>
+        <w:t>)</w:t>
+      </w:r>
+    </w:p>
+    <w:p>
+      <w:pPr>
+        <w:pStyle w:val="Listenabsatz"/>
+        <w:numPr>
+          <w:ilvl w:val="0"/>
+          <w:numId w:val="1"/>
+        </w:numPr>
+        <w:rPr>
+          <w:sz w:val="20"/>
+          <w:szCs w:val="20"/>
+        </w:rPr>
+      </w:pPr>
+      <w:r>
+        <w:rPr>
+          <w:sz w:val="20"/>
+          <w:szCs w:val="20"/>
+        </w:rPr>
+        <w:t>AUD (</w:t>
+      </w:r>
+      <w:proofErr w:type="spellStart"/>
+      <w:r>
+        <w:rPr>
+          <w:sz w:val="20"/>
+          <w:szCs w:val="20"/>
+        </w:rPr>
+        <w:t>Alcohol</w:t>
+      </w:r>
+      <w:proofErr w:type="spellEnd"/>
+      <w:r>
+        <w:rPr>
+          <w:sz w:val="20"/>
+          <w:szCs w:val="20"/>
+        </w:rPr>
+        <w:t xml:space="preserve"> </w:t>
+      </w:r>
+      <w:proofErr w:type="spellStart"/>
+      <w:r>
+        <w:rPr>
+          <w:sz w:val="20"/>
+          <w:szCs w:val="20"/>
+        </w:rPr>
+        <w:t>use</w:t>
+      </w:r>
+      <w:proofErr w:type="spellEnd"/>
+      <w:r>
+        <w:rPr>
+          <w:sz w:val="20"/>
+          <w:szCs w:val="20"/>
+        </w:rPr>
+        <w:t xml:space="preserve"> </w:t>
+      </w:r>
+      <w:proofErr w:type="spellStart"/>
+      <w:r>
+        <w:rPr>
+          <w:sz w:val="20"/>
+          <w:szCs w:val="20"/>
+        </w:rPr>
+        <w:t>disorder</w:t>
+      </w:r>
+      <w:proofErr w:type="spellEnd"/>
+      <w:r>
+        <w:rPr>
+          <w:sz w:val="20"/>
+          <w:szCs w:val="20"/>
+        </w:rPr>
+        <w:t>)</w:t>
+      </w:r>
+      <w:r>
+        <w:rPr>
+          <w:sz w:val="20"/>
+          <w:szCs w:val="20"/>
+        </w:rPr>
+        <w:t xml:space="preserve"> </w:t>
+      </w:r>
+      <w:proofErr w:type="spellStart"/>
+      <w:r>
+        <w:rPr>
+          <w:sz w:val="20"/>
+          <w:szCs w:val="20"/>
+        </w:rPr>
+        <w:t>Def</w:t>
+      </w:r>
+      <w:proofErr w:type="spellEnd"/>
+      <w:r>
+        <w:rPr>
+          <w:sz w:val="20"/>
+          <w:szCs w:val="20"/>
+        </w:rPr>
+        <w:t xml:space="preserve">.: </w:t>
+      </w:r>
+      <w:r>
+        <w:rPr>
+          <w:sz w:val="20"/>
+          <w:szCs w:val="20"/>
+        </w:rPr>
+        <w:t>Beeinträchtig</w:t>
+      </w:r>
+      <w:r>
+        <w:rPr>
+          <w:sz w:val="20"/>
+          <w:szCs w:val="20"/>
+        </w:rPr>
+        <w:t>ung der Fähigkeit, den Alkoholkonsum trotz negativer sozialer, beruflicher oder gesundheitlicher Folgen einzustellen oder zu kontrollieren</w:t>
+      </w:r>
+    </w:p>
+    <w:p>
+      <w:pPr>
+        <w:pStyle w:val="Listenabsatz"/>
+        <w:numPr>
+          <w:ilvl w:val="0"/>
+          <w:numId w:val="1"/>
+        </w:numPr>
+        <w:rPr>
+          <w:sz w:val="20"/>
+          <w:szCs w:val="20"/>
+        </w:rPr>
+      </w:pPr>
+      <w:r>
+        <w:rPr>
+          <w:sz w:val="20"/>
+          <w:szCs w:val="20"/>
+        </w:rPr>
+        <w:t>Gesundheitliche</w:t>
+      </w:r>
+      <w:r>
+        <w:rPr>
+          <w:sz w:val="20"/>
+          <w:szCs w:val="20"/>
+        </w:rPr>
+        <w:t xml:space="preserve"> Folgen: Im Extremfall von hohen </w:t>
+      </w:r>
+      <w:r>
+        <w:rPr>
+          <w:sz w:val="20"/>
+          <w:szCs w:val="20"/>
+        </w:rPr>
+        <w:t>Alkoholismus</w:t>
+      </w:r>
+      <w:r>
+        <w:rPr>
+          <w:sz w:val="20"/>
+          <w:szCs w:val="20"/>
+        </w:rPr>
+        <w:t xml:space="preserve">: </w:t>
+      </w:r>
+      <w:r>
+        <w:rPr>
+          <w:sz w:val="20"/>
+          <w:szCs w:val="20"/>
+        </w:rPr>
+        <w:t>psychologische Folgen</w:t>
+      </w:r>
+    </w:p>
+    <w:p>
+      <w:pPr>
+        <w:pStyle w:val="Listenabsatz"/>
+        <w:numPr>
+          <w:ilvl w:val="0"/>
+          <w:numId w:val="1"/>
+        </w:numPr>
+        <w:rPr>
+          <w:sz w:val="20"/>
+          <w:szCs w:val="20"/>
+        </w:rPr>
+      </w:pPr>
+      <w:r>
+        <w:rPr>
+          <w:sz w:val="20"/>
+          <w:szCs w:val="20"/>
+        </w:rPr>
+        <w:t xml:space="preserve">Vorstufe von Alkoholismus ist </w:t>
+      </w:r>
+      <w:proofErr w:type="spellStart"/>
+      <w:r>
+        <w:rPr>
+          <w:sz w:val="20"/>
+          <w:szCs w:val="20"/>
+        </w:rPr>
+        <w:t>Bingedrinking</w:t>
+      </w:r>
+      <w:proofErr w:type="spellEnd"/>
+      <w:r>
+        <w:rPr>
+          <w:sz w:val="20"/>
+          <w:szCs w:val="20"/>
+        </w:rPr>
+        <w:t xml:space="preserve">: </w:t>
+      </w:r>
+      <w:r>
+        <w:rPr>
+          <w:sz w:val="20"/>
+          <w:szCs w:val="20"/>
+        </w:rPr>
+        <w:t xml:space="preserve">bei Männer redet man da von </w:t>
+      </w:r>
+      <w:proofErr w:type="spellStart"/>
+      <w:r>
+        <w:rPr>
+          <w:sz w:val="20"/>
+          <w:szCs w:val="20"/>
+        </w:rPr>
+        <w:t>ca</w:t>
+      </w:r>
+      <w:proofErr w:type="spellEnd"/>
+      <w:r>
+        <w:rPr>
+          <w:sz w:val="20"/>
+          <w:szCs w:val="20"/>
+        </w:rPr>
+        <w:t xml:space="preserve"> &gt;=5 Getränken innerhalb von 2h, bei Frauen v</w:t>
+      </w:r>
+      <w:r>
+        <w:rPr>
+          <w:sz w:val="20"/>
+          <w:szCs w:val="20"/>
+        </w:rPr>
+        <w:t>o</w:t>
+      </w:r>
+      <w:r>
+        <w:rPr>
+          <w:sz w:val="20"/>
+          <w:szCs w:val="20"/>
+        </w:rPr>
+        <w:t xml:space="preserve">n &gt;=4 </w:t>
+      </w:r>
+      <w:r>
+        <w:rPr>
+          <w:sz w:val="20"/>
+          <w:szCs w:val="20"/>
+        </w:rPr>
+        <w:t>(</w:t>
+      </w:r>
+      <w:hyperlink r:id="rId7" w:history="1">
+        <w:r>
+          <w:rPr>
+            <w:rStyle w:val="Hyperlink"/>
+            <w:sz w:val="20"/>
+            <w:szCs w:val="20"/>
+          </w:rPr>
+          <w:t>https://www.healthline.com/health/stages-alcoholism#experimentation-and-binge-drinking</w:t>
+        </w:r>
+      </w:hyperlink>
+      <w:r>
+        <w:rPr>
+          <w:sz w:val="20"/>
+          <w:szCs w:val="20"/>
+        </w:rPr>
+        <w:t>)</w:t>
+      </w:r>
+    </w:p>
+    <w:p>
+      <w:pPr>
+        <w:rPr>
+          <w:sz w:val="20"/>
+          <w:szCs w:val="20"/>
+        </w:rPr>
+      </w:pPr>
+    </w:p>
+    <w:p>
+      <w:pPr>
+        <w:rPr>
+          <w:sz w:val="20"/>
+          <w:szCs w:val="20"/>
+        </w:rPr>
+      </w:pPr>
+      <w:r>
+        <w:rPr>
+          <w:sz w:val="20"/>
+          <w:szCs w:val="20"/>
+        </w:rPr>
+        <w:lastRenderedPageBreak/>
+        <w:t>Forschungsfrage:</w:t>
+      </w:r>
+    </w:p>
+    <w:p>
+      <w:pPr>
+        <w:pStyle w:val="Listenabsatz"/>
+        <w:numPr>
+          <w:ilvl w:val="0"/>
+          <w:numId w:val="1"/>
+        </w:numPr>
+        <w:rPr>
+          <w:sz w:val="20"/>
+          <w:szCs w:val="20"/>
+        </w:rPr>
+      </w:pPr>
+      <w:hyperlink r:id="rId8" w:history="1">
+        <w:r>
+          <w:rPr>
+            <w:rStyle w:val="Hyperlink"/>
+            <w:sz w:val="20"/>
+            <w:szCs w:val="20"/>
+          </w:rPr>
+          <w:t>https://jamanetwork.com/journals/jamanetworkopen/fullarticle/2790205</w:t>
+        </w:r>
+      </w:hyperlink>
+      <w:r>
+        <w:rPr>
+          <w:sz w:val="20"/>
+          <w:szCs w:val="20"/>
+        </w:rPr>
+        <w:t xml:space="preserve"> (Studie</w:t>
+      </w:r>
+      <w:r>
+        <w:rPr>
+          <w:sz w:val="20"/>
+          <w:szCs w:val="20"/>
+        </w:rPr>
+        <w:t xml:space="preserve"> zum Zusammenhang von Alkoholkonsum und Kranktagen i der Arbeit, 2015-2019, gleicher Datensatz!)</w:t>
+      </w:r>
+    </w:p>
+    <w:p>
+      <w:pPr>
+        <w:rPr>
+          <w:sz w:val="20"/>
+          <w:szCs w:val="20"/>
+        </w:rPr>
+      </w:pPr>
+      <w:r>
+        <w:rPr>
+          <w:sz w:val="20"/>
+          <w:szCs w:val="20"/>
+        </w:rPr>
         <w:t>Kokain</w:t>
       </w:r>
     </w:p>
     <w:p>
-      <w:r>
+      <w:pPr>
+        <w:rPr>
+          <w:sz w:val="20"/>
+          <w:szCs w:val="20"/>
+        </w:rPr>
+      </w:pPr>
+      <w:r>
+        <w:rPr>
+          <w:sz w:val="20"/>
+          <w:szCs w:val="20"/>
+        </w:rPr>
         <w:t>Heroin</w:t>
       </w:r>
     </w:p>
-    <w:p/>
+    <w:p>
+      <w:pPr>
+        <w:rPr>
+          <w:sz w:val="20"/>
+          <w:szCs w:val="20"/>
+        </w:rPr>
+      </w:pPr>
+    </w:p>
     <w:p>
       <w:pPr>
         <w:rPr>
           <w:i/>
           <w:iCs/>
+          <w:sz w:val="20"/>
+          <w:szCs w:val="20"/>
+          <w:u w:val="single"/>
         </w:rPr>
       </w:pPr>
       <w:r>
         <w:rPr>
           <w:i/>
           <w:iCs/>
+          <w:sz w:val="20"/>
+          <w:szCs w:val="20"/>
+          <w:u w:val="single"/>
         </w:rPr>
         <w:t xml:space="preserve">Infos zu den </w:t>
       </w:r>
@@ -837,6 +2573,9 @@
         <w:rPr>
           <w:i/>
           <w:iCs/>
+          <w:sz w:val="20"/>
+          <w:szCs w:val="20"/>
+          <w:u w:val="single"/>
         </w:rPr>
         <w:t>einzelnen</w:t>
       </w:r>
@@ -844,40 +2583,92 @@
         <w:rPr>
           <w:i/>
           <w:iCs/>
+          <w:sz w:val="20"/>
+          <w:szCs w:val="20"/>
+          <w:u w:val="single"/>
         </w:rPr>
         <w:t xml:space="preserve"> Jahren</w:t>
       </w:r>
     </w:p>
     <w:p>
-      <w:r>
-        <w:t xml:space="preserve">2018: In diesem Jahr wurde die Befragung </w:t>
-      </w:r>
-      <w:r>
-        <w:t>verändert (es wurden mehr Fragen über Alkoholkonsum von Erwachsenen gestellt, die</w:t>
-      </w:r>
-      <w:r>
-        <w:t xml:space="preserve">se Abweichungen werden </w:t>
-      </w:r>
-      <w:r>
-        <w:t xml:space="preserve">wir aber in dieser Abgabe </w:t>
-      </w:r>
+      <w:pPr>
+        <w:rPr>
+          <w:sz w:val="20"/>
+          <w:szCs w:val="20"/>
+        </w:rPr>
+      </w:pPr>
       <w:r>
         <w:rPr>
           <w:b/>
           <w:bCs/>
+          <w:sz w:val="20"/>
+          <w:szCs w:val="20"/>
+        </w:rPr>
+        <w:t>2018</w:t>
+      </w:r>
+      <w:r>
+        <w:rPr>
+          <w:sz w:val="20"/>
+          <w:szCs w:val="20"/>
+        </w:rPr>
+        <w:t xml:space="preserve">: In diesem Jahr wurde die Befragung </w:t>
+      </w:r>
+      <w:r>
+        <w:rPr>
+          <w:sz w:val="20"/>
+          <w:szCs w:val="20"/>
+        </w:rPr>
+        <w:t>verändert (es wurden mehr Fragen über Alkoholkonsum von Erwachsenen gestellt, die</w:t>
+      </w:r>
+      <w:r>
+        <w:rPr>
+          <w:sz w:val="20"/>
+          <w:szCs w:val="20"/>
+        </w:rPr>
+        <w:t xml:space="preserve">se Abweichungen werden </w:t>
+      </w:r>
+      <w:r>
+        <w:rPr>
+          <w:sz w:val="20"/>
+          <w:szCs w:val="20"/>
+        </w:rPr>
+        <w:t xml:space="preserve">wir aber in dieser Abgabe </w:t>
+      </w:r>
+      <w:r>
+        <w:rPr>
+          <w:b/>
+          <w:bCs/>
+          <w:sz w:val="20"/>
+          <w:szCs w:val="20"/>
         </w:rPr>
         <w:t>NICHT</w:t>
       </w:r>
       <w:r>
+        <w:rPr>
+          <w:sz w:val="20"/>
+          <w:szCs w:val="20"/>
+        </w:rPr>
         <w:t xml:space="preserve"> betrachten!</w:t>
       </w:r>
       <w:r>
+        <w:rPr>
+          <w:sz w:val="20"/>
+          <w:szCs w:val="20"/>
+        </w:rPr>
         <w:t xml:space="preserve">) </w:t>
       </w:r>
       <w:r>
+        <w:rPr>
+          <w:sz w:val="20"/>
+          <w:szCs w:val="20"/>
+        </w:rPr>
         <w:sym w:font="Wingdings" w:char="F0DF"/>
       </w:r>
       <w:r>
+        <w:rPr>
+          <w:sz w:val="20"/>
+          <w:szCs w:val="20"/>
+        </w:rPr>
         <w:t xml:space="preserve"> FYI</w:t>
       </w:r>
     </w:p>
@@ -2113,7 +3904,6 @@
   <w:style w:type="character" w:default="1" w:styleId="Absatz-Standardschriftart">
     <w:name w:val="Default Paragraph Font"/>
     <w:uiPriority w:val="1"/>
-    <w:semiHidden/>
     <w:unhideWhenUsed/>
   </w:style>
   <w:style w:type="table" w:default="1" w:styleId="NormaleTabelle">
@@ -2427,6 +4217,29 @@
       <w:spacing w:val="5"/>
     </w:rPr>
   </w:style>
+  <w:style w:type="character" w:styleId="Hyperlink">
+    <w:name w:val="Hyperlink"/>
+    <w:basedOn w:val="Absatz-Standardschriftart"/>
+    <w:uiPriority w:val="99"/>
+    <w:unhideWhenUsed/>
+    <w:rsid w:val="00CE72C8"/>
+    <w:rPr>
+      <w:color w:val="467886" w:themeColor="hyperlink"/>
+      <w:u w:val="single"/>
+    </w:rPr>
+  </w:style>
+  <w:style w:type="character" w:styleId="NichtaufgelsteErwhnung">
+    <w:name w:val="Unresolved Mention"/>
+    <w:basedOn w:val="Absatz-Standardschriftart"/>
+    <w:uiPriority w:val="99"/>
+    <w:semiHidden/>
+    <w:unhideWhenUsed/>
+    <w:rsid w:val="00CE72C8"/>
+    <w:rPr>
+      <w:color w:val="605E5C"/>
+      <w:shd w:val="clear" w:color="auto" w:fill="E1DFDD"/>
+    </w:rPr>
+  </w:style>
 </w:styles>
 </file>
 

</xml_diff>